<commit_message>
modifying week 1 stuff
</commit_message>
<xml_diff>
--- a/Class Exercises/Week1/Week1.docx
+++ b/Class Exercises/Week1/Week1.docx
@@ -194,13 +194,7 @@
         <w:t xml:space="preserve"> </w:t>
       </w:r>
       <w:r>
-        <w:t>using</w:t>
-      </w:r>
-      <w:r>
-        <w:t xml:space="preserve"> </w:t>
-      </w:r>
-      <w:r>
-        <w:t xml:space="preserve">an </w:t>
+        <w:t xml:space="preserve">using an </w:t>
       </w:r>
       <w:r>
         <w:rPr>
@@ -218,13 +212,7 @@
         <w:t xml:space="preserve"> </w:t>
       </w:r>
       <w:r>
-        <w:t>make</w:t>
-      </w:r>
-      <w:r>
-        <w:t xml:space="preserve"> </w:t>
-      </w:r>
-      <w:r>
-        <w:t xml:space="preserve">developing your program easier. The IDE used in this class is the </w:t>
+        <w:t xml:space="preserve">make developing your program easier. The IDE used in this class is the </w:t>
       </w:r>
       <w:r>
         <w:rPr>
@@ -259,13 +247,7 @@
         <w:rPr>
           <w:rFonts w:ascii="Calibri"/>
         </w:rPr>
-        <w:t>Click on the Windows icon in the lower left c</w:t>
-      </w:r>
-      <w:r>
-        <w:rPr>
-          <w:rFonts w:ascii="Calibri"/>
-        </w:rPr>
-        <w:t>orner of the</w:t>
+        <w:t>Click on the Windows icon in the lower left corner of the</w:t>
       </w:r>
       <w:r>
         <w:rPr>
@@ -358,33 +340,13 @@
           <w:rFonts w:ascii="Calibri"/>
           <w:i/>
         </w:rPr>
-        <w:t>License</w:t>
-      </w:r>
-      <w:r>
-        <w:rPr>
-          <w:rFonts w:ascii="Calibri"/>
-          <w:i/>
-        </w:rPr>
-        <w:t xml:space="preserve"> </w:t>
-      </w:r>
-      <w:r>
-        <w:rPr>
-          <w:rFonts w:ascii="Calibri"/>
-          <w:i/>
-        </w:rPr>
-        <w:t xml:space="preserve">Agreement </w:t>
-      </w:r>
-      <w:r>
-        <w:rPr>
-          <w:rFonts w:ascii="Calibri"/>
-        </w:rPr>
-        <w:t>(EULA) defining the terms of use</w:t>
-      </w:r>
-      <w:r>
-        <w:rPr>
-          <w:rFonts w:ascii="Calibri"/>
-        </w:rPr>
-        <w:t xml:space="preserve"> for the</w:t>
+        <w:t xml:space="preserve">License Agreement </w:t>
+      </w:r>
+      <w:r>
+        <w:rPr>
+          <w:rFonts w:ascii="Calibri"/>
+        </w:rPr>
+        <w:t>(EULA) defining the terms of use for the</w:t>
       </w:r>
       <w:r>
         <w:rPr>
@@ -527,13 +489,7 @@
         <w:t xml:space="preserve"> </w:t>
       </w:r>
       <w:r>
-        <w:t>(Intel)]</w:t>
-      </w:r>
-      <w:r>
-        <w:t xml:space="preserve"> </w:t>
-      </w:r>
-      <w:r>
-        <w:t>Type "help", "copyright", "credits" or "license" for more</w:t>
+        <w:t>(Intel)] Type "help", "copyright", "credits" or "license" for more</w:t>
       </w:r>
       <w:r>
         <w:rPr>
@@ -666,10 +622,7 @@
         <w:ind w:right="150"/>
       </w:pPr>
       <w:r>
-        <w:t xml:space="preserve">The three characters "&gt;&gt;&gt;" </w:t>
-      </w:r>
-      <w:r>
-        <w:t xml:space="preserve">are the </w:t>
+        <w:t xml:space="preserve">The three characters "&gt;&gt;&gt;" are the </w:t>
       </w:r>
       <w:r>
         <w:rPr>
@@ -688,13 +641,7 @@
       </w:r>
       <w:proofErr w:type="gramStart"/>
       <w:r>
-        <w:t>you</w:t>
-      </w:r>
-      <w:r>
-        <w:t xml:space="preserve">  </w:t>
-      </w:r>
-      <w:r>
-        <w:t>can</w:t>
+        <w:t>you  can</w:t>
       </w:r>
       <w:proofErr w:type="gramEnd"/>
       <w:r>
@@ -707,16 +654,7 @@
         <w:t xml:space="preserve"> </w:t>
       </w:r>
       <w:r>
-        <w:t>Python</w:t>
-      </w:r>
-      <w:r>
-        <w:t xml:space="preserve"> </w:t>
-      </w:r>
-      <w:r>
-        <w:t xml:space="preserve">will evaluate the expression and give you the result. Try it now: click on </w:t>
-      </w:r>
-      <w:r>
-        <w:t>the frame containing the</w:t>
+        <w:t>Python will evaluate the expression and give you the result. Try it now: click on the frame containing the</w:t>
       </w:r>
       <w:r>
         <w:rPr>
@@ -725,13 +663,7 @@
         <w:t xml:space="preserve"> </w:t>
       </w:r>
       <w:r>
-        <w:t>prompt</w:t>
-      </w:r>
-      <w:r>
-        <w:t xml:space="preserve"> </w:t>
-      </w:r>
-      <w:r>
-        <w:t>and</w:t>
+        <w:t>prompt and</w:t>
       </w:r>
       <w:r>
         <w:rPr>
@@ -819,10 +751,7 @@
         <w:t xml:space="preserve"> </w:t>
       </w:r>
       <w:r>
-        <w:t>respond:</w:t>
-      </w:r>
-      <w:r>
-        <w:t xml:space="preserve"> </w:t>
+        <w:t xml:space="preserve">respond: </w:t>
       </w:r>
       <w:r>
         <w:t>7</w:t>
@@ -1055,13 +984,7 @@
         <w:t xml:space="preserve"> </w:t>
       </w:r>
       <w:r>
-        <w:t>file</w:t>
-      </w:r>
-      <w:r>
-        <w:t xml:space="preserve"> </w:t>
-      </w:r>
-      <w:r>
-        <w:t>into the Python</w:t>
+        <w:t>file into the Python</w:t>
       </w:r>
       <w:r>
         <w:rPr>
@@ -1142,19 +1065,7 @@
         <w:rPr>
           <w:rFonts w:ascii="Calibri"/>
         </w:rPr>
-        <w:t>window,</w:t>
-      </w:r>
-      <w:r>
-        <w:rPr>
-          <w:rFonts w:ascii="Calibri"/>
-        </w:rPr>
-        <w:t xml:space="preserve"> </w:t>
-      </w:r>
-      <w:r>
-        <w:rPr>
-          <w:rFonts w:ascii="Calibri"/>
-        </w:rPr>
-        <w:t xml:space="preserve">by clicking on the </w:t>
+        <w:t xml:space="preserve">window, by clicking on the </w:t>
       </w:r>
       <w:r>
         <w:rPr>
@@ -1242,19 +1153,7 @@
         <w:rPr>
           <w:rFonts w:ascii="Calibri"/>
         </w:rPr>
-        <w:t>extension</w:t>
-      </w:r>
-      <w:r>
-        <w:rPr>
-          <w:rFonts w:ascii="Calibri"/>
-        </w:rPr>
-        <w:t xml:space="preserve"> </w:t>
-      </w:r>
-      <w:r>
-        <w:rPr>
-          <w:rFonts w:ascii="Calibri"/>
-        </w:rPr>
-        <w:t>by convention indicates a Python</w:t>
+        <w:t>extension by convention indicates a Python</w:t>
       </w:r>
       <w:r>
         <w:rPr>
@@ -1533,13 +1432,7 @@
         <w:t xml:space="preserve"> </w:t>
       </w:r>
       <w:r>
-        <w:t>screen.</w:t>
-      </w:r>
-      <w:r>
-        <w:t xml:space="preserve"> </w:t>
-      </w:r>
-      <w:r>
-        <w:t>We can test our function to make sure that it works. In the smaller window in the lower right part of</w:t>
+        <w:t>screen. We can test our function to make sure that it works. In the smaller window in the lower right part of</w:t>
       </w:r>
       <w:r>
         <w:rPr>
@@ -1554,10 +1447,7 @@
         <w:t xml:space="preserve"> </w:t>
       </w:r>
       <w:r>
-        <w:t>s</w:t>
-      </w:r>
-      <w:r>
-        <w:t>creen, type the following (take a look at the screen shot to be sure that you understand where to</w:t>
+        <w:t>screen, type the following (take a look at the screen shot to be sure that you understand where to</w:t>
       </w:r>
       <w:r>
         <w:rPr>
@@ -1566,13 +1456,7 @@
         <w:t xml:space="preserve"> </w:t>
       </w:r>
       <w:r>
-        <w:t>type</w:t>
-      </w:r>
-      <w:r>
-        <w:t xml:space="preserve"> </w:t>
-      </w:r>
-      <w:r>
-        <w:t>this text) and hit</w:t>
+        <w:t>type this text) and hit</w:t>
       </w:r>
       <w:r>
         <w:rPr>
@@ -1619,14 +1503,7 @@
           <w:rFonts w:ascii="Calibri"/>
           <w:i/>
         </w:rPr>
-        <w:t>expone</w:t>
-      </w:r>
-      <w:r>
-        <w:rPr>
-          <w:rFonts w:ascii="Calibri"/>
-          <w:i/>
-        </w:rPr>
-        <w:t>ntiate</w:t>
+        <w:t>exponentiate</w:t>
       </w:r>
       <w:proofErr w:type="spellEnd"/>
       <w:r>
@@ -1673,10 +1550,7 @@
         <w:t xml:space="preserve">As you become more comfortable with writing Python you’ll develop your own style of writing and documenting code. </w:t>
       </w:r>
       <w:r>
-        <w:t>Crea</w:t>
-      </w:r>
-      <w:r>
-        <w:t>te a new window (by pressing the</w:t>
+        <w:t>Create a new window (by pressing the</w:t>
       </w:r>
       <w:r>
         <w:rPr>
@@ -1688,13 +1562,7 @@
         <w:rPr>
           <w:i/>
         </w:rPr>
-        <w:t>New</w:t>
-      </w:r>
-      <w:r>
-        <w:rPr>
-          <w:i/>
-        </w:rPr>
-        <w:t xml:space="preserve"> </w:t>
+        <w:t xml:space="preserve">New </w:t>
       </w:r>
       <w:r>
         <w:t>button near the top of the screen), and do the</w:t>
@@ -1771,19 +1639,7 @@
         <w:rPr>
           <w:rFonts w:ascii="Calibri" w:eastAsia="Calibri" w:hAnsi="Calibri" w:cs="Calibri"/>
         </w:rPr>
-        <w:t>x),</w:t>
-      </w:r>
-      <w:r>
-        <w:rPr>
-          <w:rFonts w:ascii="Calibri" w:eastAsia="Calibri" w:hAnsi="Calibri" w:cs="Calibri"/>
-        </w:rPr>
-        <w:t xml:space="preserve"> </w:t>
-      </w:r>
-      <w:r>
-        <w:rPr>
-          <w:rFonts w:ascii="Calibri" w:eastAsia="Calibri" w:hAnsi="Calibri" w:cs="Calibri"/>
-        </w:rPr>
-        <w:t xml:space="preserve">and returns the word repeated </w:t>
+        <w:t xml:space="preserve">x), and returns the word repeated </w:t>
       </w:r>
       <w:r>
         <w:rPr>
@@ -1810,13 +1666,7 @@
         <w:rPr>
           <w:rFonts w:ascii="Calibri" w:eastAsia="Calibri" w:hAnsi="Calibri" w:cs="Calibri"/>
         </w:rPr>
-        <w:t>“hello”</w:t>
-      </w:r>
-      <w:r>
-        <w:rPr>
-          <w:rFonts w:ascii="Calibri" w:eastAsia="Calibri" w:hAnsi="Calibri" w:cs="Calibri"/>
-        </w:rPr>
-        <w:t>, 3) should return the</w:t>
+        <w:t>“hello”, 3) should return the</w:t>
       </w:r>
       <w:r>
         <w:rPr>
@@ -1829,19 +1679,7 @@
         <w:rPr>
           <w:rFonts w:ascii="Calibri" w:eastAsia="Calibri" w:hAnsi="Calibri" w:cs="Calibri"/>
         </w:rPr>
-        <w:t>string</w:t>
-      </w:r>
-      <w:r>
-        <w:rPr>
-          <w:rFonts w:ascii="Calibri" w:eastAsia="Calibri" w:hAnsi="Calibri" w:cs="Calibri"/>
-        </w:rPr>
-        <w:t xml:space="preserve"> </w:t>
-      </w:r>
-      <w:r>
-        <w:rPr>
-          <w:rFonts w:ascii="Calibri" w:eastAsia="Calibri" w:hAnsi="Calibri" w:cs="Calibri"/>
-        </w:rPr>
-        <w:t>“</w:t>
+        <w:t>string “</w:t>
       </w:r>
       <w:proofErr w:type="spellStart"/>
       <w:r>
@@ -1869,8 +1707,6 @@
         </w:rPr>
         <w:t xml:space="preserve">out </w:t>
       </w:r>
-      <w:bookmarkStart w:id="0" w:name="_GoBack"/>
-      <w:bookmarkEnd w:id="0"/>
       <w:r>
         <w:rPr>
           <w:rFonts w:ascii="Calibri" w:eastAsia="Calibri" w:hAnsi="Calibri" w:cs="Calibri"/>
@@ -2042,13 +1878,7 @@
         <w:rPr>
           <w:rFonts w:ascii="Calibri" w:eastAsia="Calibri" w:hAnsi="Calibri" w:cs="Calibri"/>
         </w:rPr>
-        <w:t>W</w:t>
-      </w:r>
-      <w:r>
-        <w:rPr>
-          <w:rFonts w:ascii="Calibri" w:eastAsia="Calibri" w:hAnsi="Calibri" w:cs="Calibri"/>
-        </w:rPr>
-        <w:t xml:space="preserve">rite a function called </w:t>
+        <w:t xml:space="preserve">Write a function called </w:t>
       </w:r>
       <w:proofErr w:type="spellStart"/>
       <w:proofErr w:type="gramStart"/>
@@ -2119,7 +1949,15 @@
         <w:rPr>
           <w:rFonts w:ascii="Calibri" w:eastAsia="Calibri" w:hAnsi="Calibri" w:cs="Calibri"/>
         </w:rPr>
-        <w:t xml:space="preserve">Write a function, called </w:t>
+        <w:t>Write a function, call</w:t>
+      </w:r>
+      <w:bookmarkStart w:id="0" w:name="_GoBack"/>
+      <w:bookmarkEnd w:id="0"/>
+      <w:r>
+        <w:rPr>
+          <w:rFonts w:ascii="Calibri" w:eastAsia="Calibri" w:hAnsi="Calibri" w:cs="Calibri"/>
+        </w:rPr>
+        <w:t xml:space="preserve">ed </w:t>
       </w:r>
       <w:proofErr w:type="spellStart"/>
       <w:proofErr w:type="gramStart"/>
@@ -2250,10 +2088,7 @@
         <w:t xml:space="preserve"> </w:t>
       </w:r>
       <w:r>
-        <w:t>functions</w:t>
-      </w:r>
-      <w:r>
-        <w:t xml:space="preserve"> </w:t>
+        <w:t xml:space="preserve">functions </w:t>
       </w:r>
       <w:proofErr w:type="gramStart"/>
       <w:r>
@@ -2316,10 +2151,7 @@
         <w:t xml:space="preserve"> and wearing of denim”</w:t>
       </w:r>
       <w:r>
-        <w:t>))</w:t>
-      </w:r>
-      <w:r>
-        <w:t xml:space="preserve"> </w:t>
+        <w:t xml:space="preserve">)) </w:t>
       </w:r>
       <w:r>
         <w:t>print(</w:t>
@@ -2361,6 +2193,35 @@
     </w:p>
     <w:p>
       <w:pPr>
+        <w:pStyle w:val="BodyText"/>
+        <w:ind w:right="3530"/>
+      </w:pPr>
+      <w:r>
+        <w:t>print(</w:t>
+      </w:r>
+      <w:proofErr w:type="spellStart"/>
+      <w:r>
+        <w:t>medCalc</w:t>
+      </w:r>
+      <w:proofErr w:type="spellEnd"/>
+      <w:r>
+        <w:t>([</w:t>
+      </w:r>
+      <w:r>
+        <w:t>1,4,7,2,5,8,3</w:t>
+      </w:r>
+      <w:r>
+        <w:t>])</w:t>
+      </w:r>
+    </w:p>
+    <w:p>
+      <w:pPr>
+        <w:pStyle w:val="BodyText"/>
+        <w:ind w:right="3530"/>
+      </w:pPr>
+    </w:p>
+    <w:p>
+      <w:pPr>
         <w:spacing w:before="10"/>
         <w:rPr>
           <w:rFonts w:ascii="Calibri" w:eastAsia="Calibri" w:hAnsi="Calibri" w:cs="Calibri"/>
@@ -2368,24 +2229,6 @@
           <w:szCs w:val="21"/>
         </w:rPr>
       </w:pPr>
-    </w:p>
-    <w:p>
-      <w:pPr>
-        <w:pStyle w:val="BodyText"/>
-        <w:ind w:right="115"/>
-      </w:pPr>
-      <w:r>
-        <w:t>You are adding these four lines of code (plus the comment) for grading</w:t>
-      </w:r>
-      <w:r>
-        <w:rPr>
-          <w:spacing w:val="-27"/>
-        </w:rPr>
-        <w:t xml:space="preserve"> </w:t>
-      </w:r>
-      <w:r>
-        <w:t>purposes.</w:t>
-      </w:r>
     </w:p>
     <w:p>
       <w:pPr>
@@ -2413,13 +2256,7 @@
         <w:t xml:space="preserve"> </w:t>
       </w:r>
       <w:r>
-        <w:t>your</w:t>
-      </w:r>
-      <w:r>
-        <w:t xml:space="preserve"> </w:t>
-      </w:r>
-      <w:r>
-        <w:t>functions (i.e. the contents of the large window).   To save the contents of the window to a</w:t>
+        <w:t>your functions (i.e. the contents of the large window).   To save the contents of the window to a</w:t>
       </w:r>
       <w:r>
         <w:rPr>
@@ -2496,13 +2333,7 @@
         <w:rPr>
           <w:rFonts w:ascii="Calibri"/>
         </w:rPr>
-        <w:t>b</w:t>
-      </w:r>
-      <w:r>
-        <w:rPr>
-          <w:rFonts w:ascii="Calibri"/>
-        </w:rPr>
-        <w:t>utton near the top of the</w:t>
+        <w:t>button near the top of the</w:t>
       </w:r>
       <w:r>
         <w:rPr>
@@ -2550,19 +2381,7 @@
         <w:rPr>
           <w:rFonts w:ascii="Calibri"/>
         </w:rPr>
-        <w:t>of</w:t>
-      </w:r>
-      <w:r>
-        <w:rPr>
-          <w:rFonts w:ascii="Calibri"/>
-        </w:rPr>
-        <w:t xml:space="preserve"> </w:t>
-      </w:r>
-      <w:r>
-        <w:rPr>
-          <w:rFonts w:ascii="Calibri"/>
-        </w:rPr>
-        <w:t>window you were working in (the name should be on the tab above the window) and choose</w:t>
+        <w:t>of window you were working in (the name should be on the tab above the window) and choose</w:t>
       </w:r>
       <w:r>
         <w:rPr>
@@ -2576,21 +2395,7 @@
           <w:rFonts w:ascii="Calibri"/>
           <w:i/>
         </w:rPr>
-        <w:t>Save</w:t>
-      </w:r>
-      <w:r>
-        <w:rPr>
-          <w:rFonts w:ascii="Calibri"/>
-          <w:i/>
-        </w:rPr>
-        <w:t xml:space="preserve"> </w:t>
-      </w:r>
-      <w:r>
-        <w:rPr>
-          <w:rFonts w:ascii="Calibri"/>
-          <w:i/>
-        </w:rPr>
-        <w:t>Selected Files</w:t>
+        <w:t>Save Selected Files</w:t>
       </w:r>
       <w:r>
         <w:rPr>
@@ -2929,19 +2734,7 @@
         <w:rPr>
           <w:rFonts w:ascii="Calibri"/>
         </w:rPr>
-        <w:t>the</w:t>
-      </w:r>
-      <w:r>
-        <w:rPr>
-          <w:rFonts w:ascii="Calibri"/>
-        </w:rPr>
-        <w:t xml:space="preserve"> </w:t>
-      </w:r>
-      <w:r>
-        <w:rPr>
-          <w:rFonts w:ascii="Calibri"/>
-        </w:rPr>
-        <w:t xml:space="preserve">corner to create a new folder within your </w:t>
+        <w:t xml:space="preserve">the corner to create a new folder within your </w:t>
       </w:r>
       <w:r>
         <w:rPr>
@@ -3044,13 +2837,7 @@
         <w:rPr>
           <w:rFonts w:ascii="Calibri"/>
         </w:rPr>
-        <w:t>Still in the file c</w:t>
-      </w:r>
-      <w:r>
-        <w:rPr>
-          <w:rFonts w:ascii="Calibri"/>
-        </w:rPr>
-        <w:t>hooser window, click on the folder icon with the little star pattern accent on</w:t>
+        <w:t>Still in the file chooser window, click on the folder icon with the little star pattern accent on</w:t>
       </w:r>
       <w:r>
         <w:rPr>
@@ -3063,19 +2850,7 @@
         <w:rPr>
           <w:rFonts w:ascii="Calibri"/>
         </w:rPr>
-        <w:t>the</w:t>
-      </w:r>
-      <w:r>
-        <w:rPr>
-          <w:rFonts w:ascii="Calibri"/>
-        </w:rPr>
-        <w:t xml:space="preserve"> </w:t>
-      </w:r>
-      <w:r>
-        <w:rPr>
-          <w:rFonts w:ascii="Calibri"/>
-        </w:rPr>
-        <w:t xml:space="preserve">corner to create a new folder within your </w:t>
+        <w:t xml:space="preserve">the corner to create a new folder within your </w:t>
       </w:r>
       <w:r>
         <w:rPr>
@@ -3179,13 +2954,7 @@
         <w:rPr>
           <w:rFonts w:ascii="Calibri"/>
         </w:rPr>
-        <w:t xml:space="preserve">Now type the name you want to give to your new </w:t>
-      </w:r>
-      <w:r>
-        <w:rPr>
-          <w:rFonts w:ascii="Calibri"/>
-        </w:rPr>
-        <w:t>file (following a simple naming structure</w:t>
+        <w:t>Now type the name you want to give to your new file (following a simple naming structure</w:t>
       </w:r>
       <w:r>
         <w:rPr>
@@ -3198,19 +2967,7 @@
         <w:rPr>
           <w:rFonts w:ascii="Calibri"/>
         </w:rPr>
-        <w:t>is</w:t>
-      </w:r>
-      <w:r>
-        <w:rPr>
-          <w:rFonts w:ascii="Calibri"/>
-        </w:rPr>
-        <w:t xml:space="preserve"> </w:t>
-      </w:r>
-      <w:r>
-        <w:rPr>
-          <w:rFonts w:ascii="Calibri"/>
-        </w:rPr>
-        <w:t>preferred. The name YOURLASTNAMEHW1.py works well.  For example, I would name</w:t>
+        <w:t>is preferred. The name YOURLASTNAMEHW1.py works well.  For example, I would name</w:t>
       </w:r>
       <w:r>
         <w:rPr>
@@ -3223,19 +2980,7 @@
         <w:rPr>
           <w:rFonts w:ascii="Calibri"/>
         </w:rPr>
-        <w:t>my</w:t>
-      </w:r>
-      <w:r>
-        <w:rPr>
-          <w:rFonts w:ascii="Calibri"/>
-        </w:rPr>
-        <w:t xml:space="preserve"> </w:t>
-      </w:r>
-      <w:r>
-        <w:rPr>
-          <w:rFonts w:ascii="Calibri"/>
-        </w:rPr>
-        <w:t xml:space="preserve">homework file SzecseiHW1.py) where it says </w:t>
+        <w:t xml:space="preserve">my homework file SzecseiHW1.py) where it says </w:t>
       </w:r>
       <w:r>
         <w:rPr>
@@ -3261,25 +3006,7 @@
         <w:rPr>
           <w:rFonts w:ascii="Calibri"/>
         </w:rPr>
-        <w:t>window</w:t>
-      </w:r>
-      <w:r>
-        <w:rPr>
-          <w:rFonts w:ascii="Calibri"/>
-        </w:rPr>
-        <w:t xml:space="preserve"> </w:t>
-      </w:r>
-      <w:r>
-        <w:rPr>
-          <w:rFonts w:ascii="Calibri"/>
-        </w:rPr>
-        <w:t xml:space="preserve">should disappear. If you are using </w:t>
-      </w:r>
-      <w:r>
-        <w:rPr>
-          <w:rFonts w:ascii="Calibri"/>
-        </w:rPr>
-        <w:t>a mac, be sure to add the .</w:t>
+        <w:t>window should disappear. If you are using a mac, be sure to add the .</w:t>
       </w:r>
       <w:proofErr w:type="spellStart"/>
       <w:r>
@@ -3306,19 +3033,7 @@
         <w:rPr>
           <w:rFonts w:ascii="Calibri"/>
         </w:rPr>
-        <w:t>that</w:t>
-      </w:r>
-      <w:r>
-        <w:rPr>
-          <w:rFonts w:ascii="Calibri"/>
-        </w:rPr>
-        <w:t xml:space="preserve"> </w:t>
-      </w:r>
-      <w:r>
-        <w:rPr>
-          <w:rFonts w:ascii="Calibri"/>
-        </w:rPr>
-        <w:t>your file follows the correct naming</w:t>
+        <w:t>that your file follows the correct naming</w:t>
       </w:r>
       <w:r>
         <w:rPr>
@@ -3443,16 +3158,7 @@
         <w:t xml:space="preserve"> </w:t>
       </w:r>
       <w:r>
-        <w:t>Click</w:t>
-      </w:r>
-      <w:r>
-        <w:t xml:space="preserve"> </w:t>
-      </w:r>
-      <w:r>
-        <w:t xml:space="preserve">this button to run or execute your script in the interactive </w:t>
-      </w:r>
-      <w:r>
-        <w:t>shell. Each time you click on the green</w:t>
+        <w:t>Click this button to run or execute your script in the interactive shell. Each time you click on the green</w:t>
       </w:r>
       <w:r>
         <w:rPr>
@@ -3464,13 +3170,7 @@
         <w:rPr>
           <w:i/>
         </w:rPr>
-        <w:t>run</w:t>
-      </w:r>
-      <w:r>
-        <w:rPr>
-          <w:i/>
-        </w:rPr>
-        <w:t xml:space="preserve"> </w:t>
+        <w:t xml:space="preserve">run </w:t>
       </w:r>
       <w:r>
         <w:t>button, your program will be reloaded and run anew. Test your functions, to make sure that they</w:t>
@@ -3482,13 +3182,7 @@
         <w:t xml:space="preserve"> </w:t>
       </w:r>
       <w:r>
-        <w:t>work.</w:t>
-      </w:r>
-      <w:r>
-        <w:t xml:space="preserve"> </w:t>
-      </w:r>
-      <w:r>
-        <w:t>Your program should not have any errors. This first homework submission should consist of</w:t>
+        <w:t>work. Your program should not have any errors. This first homework submission should consist of</w:t>
       </w:r>
       <w:r>
         <w:rPr>
@@ -3497,13 +3191,7 @@
         <w:t xml:space="preserve"> </w:t>
       </w:r>
       <w:r>
-        <w:t>three</w:t>
-      </w:r>
-      <w:r>
-        <w:t xml:space="preserve"> </w:t>
-      </w:r>
-      <w:r>
-        <w:t>functions:</w:t>
+        <w:t>three functions:</w:t>
       </w:r>
     </w:p>
     <w:p>
@@ -3598,10 +3286,7 @@
         <w:t>[1,1,2,3,4,4,5,6,7,7])</w:t>
       </w:r>
       <w:r>
-        <w:t>)</w:t>
-      </w:r>
-      <w:r>
-        <w:t xml:space="preserve"> </w:t>
+        <w:t xml:space="preserve">) </w:t>
       </w:r>
       <w:r>
         <w:rPr>
@@ -3849,16 +3534,7 @@
         <w:t xml:space="preserve"> </w:t>
       </w:r>
       <w:r>
-        <w:t>cost</w:t>
-      </w:r>
-      <w:r>
-        <w:t xml:space="preserve"> </w:t>
-      </w:r>
-      <w:r>
-        <w:t>from the Inter</w:t>
-      </w:r>
-      <w:r>
-        <w:t>net and installed on your own computer.</w:t>
+        <w:t>cost from the Internet and installed on your own computer.</w:t>
       </w:r>
       <w:r>
         <w:rPr>
@@ -3919,13 +3595,7 @@
         <w:t xml:space="preserve"> </w:t>
       </w:r>
       <w:r>
-        <w:t>to</w:t>
-      </w:r>
-      <w:r>
-        <w:t xml:space="preserve"> </w:t>
-      </w:r>
-      <w:r>
-        <w:t>be sure Python is not already installed, as it often is</w:t>
+        <w:t>to be sure Python is not already installed, as it often is</w:t>
       </w:r>
       <w:r>
         <w:rPr>
@@ -3944,49 +3614,25 @@
         <w:rPr>
           <w:rFonts w:cs="Calibri"/>
         </w:rPr>
-        <w:t>type</w:t>
+        <w:t xml:space="preserve">type “python”…if python is installed, you will see the familiar &gt;&gt;&gt; </w:t>
+      </w:r>
+      <w:r>
+        <w:t>prompt). Note that we are using version</w:t>
+      </w:r>
+      <w:r>
+        <w:rPr>
+          <w:spacing w:val="-24"/>
+        </w:rPr>
+        <w:t xml:space="preserve"> </w:t>
+      </w:r>
+      <w:r>
+        <w:t xml:space="preserve">3.2 in class </w:t>
       </w:r>
       <w:r>
         <w:rPr>
           <w:rFonts w:cs="Calibri"/>
         </w:rPr>
-        <w:t xml:space="preserve"> </w:t>
-      </w:r>
-      <w:r>
-        <w:rPr>
-          <w:rFonts w:cs="Calibri"/>
-        </w:rPr>
-        <w:t xml:space="preserve">“python”…if python is installed, you will see the familiar &gt;&gt;&gt; </w:t>
-      </w:r>
-      <w:r>
-        <w:t>prompt). Note that we are using version</w:t>
-      </w:r>
-      <w:r>
-        <w:rPr>
-          <w:spacing w:val="-24"/>
-        </w:rPr>
-        <w:t xml:space="preserve"> </w:t>
-      </w:r>
-      <w:r>
-        <w:t>3.2</w:t>
-      </w:r>
-      <w:r>
-        <w:t xml:space="preserve"> </w:t>
-      </w:r>
-      <w:r>
-        <w:t xml:space="preserve">in class </w:t>
-      </w:r>
-      <w:r>
-        <w:rPr>
-          <w:rFonts w:cs="Calibri"/>
-        </w:rPr>
-        <w:t xml:space="preserve">(Macs seem to have version 2.7.2…in that </w:t>
-      </w:r>
-      <w:r>
-        <w:rPr>
-          <w:rFonts w:cs="Calibri"/>
-        </w:rPr>
-        <w:t>case, I’m ok with keeping that version, but you</w:t>
+        <w:t>(Macs seem to have version 2.7.2…in that case, I’m ok with keeping that version, but you</w:t>
       </w:r>
       <w:r>
         <w:rPr>
@@ -3999,13 +3645,7 @@
         <w:rPr>
           <w:rFonts w:cs="Calibri"/>
         </w:rPr>
-        <w:t>should</w:t>
-      </w:r>
-      <w:r>
-        <w:rPr>
-          <w:rFonts w:cs="Calibri"/>
-        </w:rPr>
-        <w:t xml:space="preserve"> </w:t>
+        <w:t xml:space="preserve">should </w:t>
       </w:r>
       <w:r>
         <w:t>realize that there are a few differences between the two versions, which I will discuss in class as</w:t>
@@ -4017,13 +3657,7 @@
         <w:t xml:space="preserve"> </w:t>
       </w:r>
       <w:r>
-        <w:t>they</w:t>
-      </w:r>
-      <w:r>
-        <w:t xml:space="preserve"> </w:t>
-      </w:r>
-      <w:r>
-        <w:t>come up). You can test your programs on the machines in the lab to ensure that they run on the</w:t>
+        <w:t>they come up). You can test your programs on the machines in the lab to ensure that they run on the</w:t>
       </w:r>
       <w:r>
         <w:rPr>
@@ -4032,10 +3666,7 @@
         <w:t xml:space="preserve"> </w:t>
       </w:r>
       <w:r>
-        <w:t>correct</w:t>
-      </w:r>
-      <w:r>
-        <w:t xml:space="preserve"> </w:t>
+        <w:t xml:space="preserve">correct </w:t>
       </w:r>
       <w:r>
         <w:lastRenderedPageBreak/>
@@ -4071,13 +3702,7 @@
         <w:t xml:space="preserve"> </w:t>
       </w:r>
       <w:r>
-        <w:t>but</w:t>
-      </w:r>
-      <w:r>
-        <w:t xml:space="preserve"> </w:t>
-      </w:r>
-      <w:r>
-        <w:t>it can do in a pinch. If you would instead like to have the same IDE as in class,</w:t>
+        <w:t>but it can do in a pinch. If you would instead like to have the same IDE as in class,</w:t>
       </w:r>
       <w:r>
         <w:rPr>
@@ -4346,10 +3971,7 @@
         <w:t xml:space="preserve"> </w:t>
       </w:r>
       <w:r>
-        <w:t>(this</w:t>
-      </w:r>
-      <w:r>
-        <w:t xml:space="preserve"> </w:t>
+        <w:t xml:space="preserve">(this </w:t>
       </w:r>
       <w:r>
         <w:rPr>
@@ -4367,13 +3989,7 @@
         <w:t xml:space="preserve"> </w:t>
       </w:r>
       <w:r>
-        <w:t>the</w:t>
-      </w:r>
-      <w:r>
-        <w:t xml:space="preserve"> </w:t>
-      </w:r>
-      <w:r>
-        <w:t>301 Lab have both the Pro and the free version. We will be using the free version consistently in</w:t>
+        <w:t>the 301 Lab have both the Pro and the free version. We will be using the free version consistently in</w:t>
       </w:r>
       <w:r>
         <w:rPr>
@@ -4382,13 +3998,7 @@
         <w:t xml:space="preserve"> </w:t>
       </w:r>
       <w:r>
-        <w:t>lecture</w:t>
-      </w:r>
-      <w:r>
-        <w:t xml:space="preserve"> </w:t>
-      </w:r>
-      <w:r>
-        <w:t>and in the lab</w:t>
+        <w:t>lecture and in the lab</w:t>
       </w:r>
       <w:r>
         <w:rPr>
@@ -5198,6 +4808,7 @@
   <w:style w:type="character" w:default="1" w:styleId="DefaultParagraphFont">
     <w:name w:val="Default Paragraph Font"/>
     <w:uiPriority w:val="1"/>
+    <w:semiHidden/>
     <w:unhideWhenUsed/>
   </w:style>
   <w:style w:type="table" w:default="1" w:styleId="TableNormal">

</xml_diff>